<commit_message>
approved documentation by the prof
</commit_message>
<xml_diff>
--- a/Docs/LibroTrack Bookstore and Stationery Shop Management System.docx
+++ b/Docs/LibroTrack Bookstore and Stationery Shop Management System.docx
@@ -1880,7 +1880,7 @@
           <w:sz w:val="24"/>
           <w:szCs w:val="24"/>
         </w:rPr>
-        <w:t>Managing a bookstore and stationery shop in the digital age requires more than just traditional retail practices. Many businesses still rely on manual or semi-digital processes such as spreadsheet-based inventory tracking, separate online sales channels, and unlinked customer databases. These fragmented methods are prone to human error, inefficiency, and data inconsistency, which hinder accurate monitoring of online sales and inventory. In the context of e-commerce, stockouts and overselling are common problems when product availability is not updated in real-time, leading to customer dissatisfaction and potential loss of revenue. Without a c</w:t>
+        <w:t>Managing a bookstore and stationery shop in the digital age requires more than just traditional retail practices. Many businesses still rely on manual or semi-digital processes such as spreadsheet-based inventory tracking,</w:t>
       </w:r>
       <w:r>
         <w:rPr>
@@ -1888,6 +1888,70 @@
           <w:sz w:val="24"/>
           <w:szCs w:val="24"/>
         </w:rPr>
+        <w:t xml:space="preserve"> separate online sales channels</w:t>
+      </w:r>
+      <w:r>
+        <w:rPr>
+          <w:rFonts w:ascii="Arial" w:eastAsia="Arial" w:hAnsi="Arial" w:cs="Arial"/>
+          <w:sz w:val="24"/>
+          <w:szCs w:val="24"/>
+        </w:rPr>
+        <w:t xml:space="preserve"> and unlinked customer databases. These fragmented methods are pro</w:t>
+      </w:r>
+      <w:r>
+        <w:rPr>
+          <w:rFonts w:ascii="Arial" w:eastAsia="Arial" w:hAnsi="Arial" w:cs="Arial"/>
+          <w:sz w:val="24"/>
+          <w:szCs w:val="24"/>
+        </w:rPr>
+        <w:t>ne to human error, inefficiency and data inconsistency</w:t>
+      </w:r>
+      <w:r>
+        <w:rPr>
+          <w:rFonts w:ascii="Arial" w:eastAsia="Arial" w:hAnsi="Arial" w:cs="Arial"/>
+          <w:sz w:val="24"/>
+          <w:szCs w:val="24"/>
+        </w:rPr>
+        <w:t xml:space="preserve"> which hinder accurate monitoring of online sales and inventor</w:t>
+      </w:r>
+      <w:r>
+        <w:rPr>
+          <w:rFonts w:ascii="Arial" w:eastAsia="Arial" w:hAnsi="Arial" w:cs="Arial"/>
+          <w:sz w:val="24"/>
+          <w:szCs w:val="24"/>
+        </w:rPr>
+        <w:t>y. In the context of e-commerce</w:t>
+      </w:r>
+      <w:r>
+        <w:rPr>
+          <w:rFonts w:ascii="Arial" w:eastAsia="Arial" w:hAnsi="Arial" w:cs="Arial"/>
+          <w:sz w:val="24"/>
+          <w:szCs w:val="24"/>
+        </w:rPr>
+        <w:t xml:space="preserve"> stockouts and overselling are common problems when product availability is not updated in</w:t>
+      </w:r>
+      <w:r>
+        <w:rPr>
+          <w:rFonts w:ascii="Arial" w:eastAsia="Arial" w:hAnsi="Arial" w:cs="Arial"/>
+          <w:sz w:val="24"/>
+          <w:szCs w:val="24"/>
+        </w:rPr>
+        <w:t xml:space="preserve"> real-time</w:t>
+      </w:r>
+      <w:r>
+        <w:rPr>
+          <w:rFonts w:ascii="Arial" w:eastAsia="Arial" w:hAnsi="Arial" w:cs="Arial"/>
+          <w:sz w:val="24"/>
+          <w:szCs w:val="24"/>
+        </w:rPr>
+        <w:t xml:space="preserve"> leading to customer dissatisfaction and potential loss of revenue. Without a c</w:t>
+      </w:r>
+      <w:r>
+        <w:rPr>
+          <w:rFonts w:ascii="Arial" w:eastAsia="Arial" w:hAnsi="Arial" w:cs="Arial"/>
+          <w:sz w:val="24"/>
+          <w:szCs w:val="24"/>
+        </w:rPr>
         <w:t>entralized and automated system</w:t>
       </w:r>
       <w:r>
@@ -1904,7 +1968,15 @@
           <w:sz w:val="24"/>
           <w:szCs w:val="24"/>
         </w:rPr>
-        <w:t>gle to manage orders, inventory</w:t>
+        <w:t>gle to manage orders</w:t>
+      </w:r>
+      <w:r>
+        <w:rPr>
+          <w:rFonts w:ascii="Arial" w:eastAsia="Arial" w:hAnsi="Arial" w:cs="Arial"/>
+          <w:sz w:val="24"/>
+          <w:szCs w:val="24"/>
+        </w:rPr>
+        <w:t xml:space="preserve"> inventory</w:t>
       </w:r>
       <w:r>
         <w:rPr>
@@ -1965,7 +2037,7 @@
           <w:sz w:val="24"/>
           <w:szCs w:val="24"/>
         </w:rPr>
-        <w:t>nline sales, payment processing</w:t>
+        <w:t>nline sales</w:t>
       </w:r>
       <w:r>
         <w:rPr>
@@ -1973,6 +2045,14 @@
           <w:sz w:val="24"/>
           <w:szCs w:val="24"/>
         </w:rPr>
+        <w:t xml:space="preserve"> payment processing</w:t>
+      </w:r>
+      <w:r>
+        <w:rPr>
+          <w:rFonts w:ascii="Arial" w:eastAsia="Arial" w:hAnsi="Arial" w:cs="Arial"/>
+          <w:sz w:val="24"/>
+          <w:szCs w:val="24"/>
+        </w:rPr>
         <w:t xml:space="preserve"> and inventory management in existing e-commerce solutions for bookstores and stationery shops. Many shops use third-party platforms or separate tools for product lis</w:t>
       </w:r>
       <w:r>
@@ -1981,7 +2061,7 @@
           <w:sz w:val="24"/>
           <w:szCs w:val="24"/>
         </w:rPr>
-        <w:t>ting, order processing and reporting</w:t>
+        <w:t>ting</w:t>
       </w:r>
       <w:r>
         <w:rPr>
@@ -1989,6 +2069,14 @@
           <w:sz w:val="24"/>
           <w:szCs w:val="24"/>
         </w:rPr>
+        <w:t xml:space="preserve"> order processing and reporting</w:t>
+      </w:r>
+      <w:r>
+        <w:rPr>
+          <w:rFonts w:ascii="Arial" w:eastAsia="Arial" w:hAnsi="Arial" w:cs="Arial"/>
+          <w:sz w:val="24"/>
+          <w:szCs w:val="24"/>
+        </w:rPr>
         <w:t xml:space="preserve"> which makes the process fragmented and time-consuming. This lack of system integration often results in discrepancies between actual inventory and what is display</w:t>
       </w:r>
       <w:r>
@@ -2005,7 +2093,23 @@
           <w:sz w:val="24"/>
           <w:szCs w:val="24"/>
         </w:rPr>
-        <w:t xml:space="preserve"> manual consolidation of e-commerce sales reports with inventory records can delay decision-making and reduce operational efficiency. Research shows that integrated web-based management systems not only minimize errors but also streamline online retail operations, making businesses more competitive in the digital </w:t>
+        <w:t xml:space="preserve"> manual consolidation of e-commerce sales reports with inventory records can delay decision-making and reduce operational efficiency. Research shows that integrated web-based management systems not only minimize errors but also stre</w:t>
+      </w:r>
+      <w:r>
+        <w:rPr>
+          <w:rFonts w:ascii="Arial" w:eastAsia="Arial" w:hAnsi="Arial" w:cs="Arial"/>
+          <w:sz w:val="24"/>
+          <w:szCs w:val="24"/>
+        </w:rPr>
+        <w:t>amline online retail operations</w:t>
+      </w:r>
+      <w:r>
+        <w:rPr>
+          <w:rFonts w:ascii="Arial" w:eastAsia="Arial" w:hAnsi="Arial" w:cs="Arial"/>
+          <w:sz w:val="24"/>
+          <w:szCs w:val="24"/>
+        </w:rPr>
+        <w:t xml:space="preserve"> making businesses more competitive in the digital </w:t>
       </w:r>
       <w:proofErr w:type="gramStart"/>
       <w:r>
@@ -2212,15 +2316,95 @@
           <w:sz w:val="24"/>
           <w:szCs w:val="24"/>
         </w:rPr>
-        <w:t>The bookstore and stationery shop currently face challenges in managing their sales, inventory, and customer transactions efficiently. The absence of a centralized, automated system results in difficulties tracking product availability, processing customer orders, and managing supplier information. Manual processes often lead to human er</w:t>
-      </w:r>
-      <w:r>
-        <w:rPr>
-          <w:rFonts w:ascii="Arial" w:eastAsia="Calibri" w:hAnsi="Arial" w:cs="Arial"/>
-          <w:sz w:val="24"/>
-          <w:szCs w:val="24"/>
-        </w:rPr>
-        <w:t>rors, such as incorrect pricing inaccurate stock counts</w:t>
+        <w:t>The bookstore and stationery shop currently face cha</w:t>
+      </w:r>
+      <w:r>
+        <w:rPr>
+          <w:rFonts w:ascii="Arial" w:eastAsia="Calibri" w:hAnsi="Arial" w:cs="Arial"/>
+          <w:sz w:val="24"/>
+          <w:szCs w:val="24"/>
+        </w:rPr>
+        <w:t>llenges in managing their sales</w:t>
+      </w:r>
+      <w:r>
+        <w:rPr>
+          <w:rFonts w:ascii="Arial" w:eastAsia="Calibri" w:hAnsi="Arial" w:cs="Arial"/>
+          <w:sz w:val="24"/>
+          <w:szCs w:val="24"/>
+        </w:rPr>
+        <w:t xml:space="preserve"> </w:t>
+      </w:r>
+      <w:r>
+        <w:rPr>
+          <w:rFonts w:ascii="Arial" w:eastAsia="Calibri" w:hAnsi="Arial" w:cs="Arial"/>
+          <w:sz w:val="24"/>
+          <w:szCs w:val="24"/>
+        </w:rPr>
+        <w:t>inventory</w:t>
+      </w:r>
+      <w:r>
+        <w:rPr>
+          <w:rFonts w:ascii="Arial" w:eastAsia="Calibri" w:hAnsi="Arial" w:cs="Arial"/>
+          <w:sz w:val="24"/>
+          <w:szCs w:val="24"/>
+        </w:rPr>
+        <w:t xml:space="preserve"> and customer transactions efficientl</w:t>
+      </w:r>
+      <w:r>
+        <w:rPr>
+          <w:rFonts w:ascii="Arial" w:eastAsia="Calibri" w:hAnsi="Arial" w:cs="Arial"/>
+          <w:sz w:val="24"/>
+          <w:szCs w:val="24"/>
+        </w:rPr>
+        <w:t>y. The absence of a centralized</w:t>
+      </w:r>
+      <w:r>
+        <w:rPr>
+          <w:rFonts w:ascii="Arial" w:eastAsia="Calibri" w:hAnsi="Arial" w:cs="Arial"/>
+          <w:sz w:val="24"/>
+          <w:szCs w:val="24"/>
+        </w:rPr>
+        <w:t xml:space="preserve"> automated system results in difficulties tracking product availabil</w:t>
+      </w:r>
+      <w:r>
+        <w:rPr>
+          <w:rFonts w:ascii="Arial" w:eastAsia="Calibri" w:hAnsi="Arial" w:cs="Arial"/>
+          <w:sz w:val="24"/>
+          <w:szCs w:val="24"/>
+        </w:rPr>
+        <w:t>ity processing customer orders</w:t>
+      </w:r>
+      <w:r>
+        <w:rPr>
+          <w:rFonts w:ascii="Arial" w:eastAsia="Calibri" w:hAnsi="Arial" w:cs="Arial"/>
+          <w:sz w:val="24"/>
+          <w:szCs w:val="24"/>
+        </w:rPr>
+        <w:t xml:space="preserve"> and managing supplier information. Manual processes often lead to human er</w:t>
+      </w:r>
+      <w:r>
+        <w:rPr>
+          <w:rFonts w:ascii="Arial" w:eastAsia="Calibri" w:hAnsi="Arial" w:cs="Arial"/>
+          <w:sz w:val="24"/>
+          <w:szCs w:val="24"/>
+        </w:rPr>
+        <w:t>ro</w:t>
+      </w:r>
+      <w:r>
+        <w:rPr>
+          <w:rFonts w:ascii="Arial" w:eastAsia="Calibri" w:hAnsi="Arial" w:cs="Arial"/>
+          <w:sz w:val="24"/>
+          <w:szCs w:val="24"/>
+        </w:rPr>
+        <w:t>rs</w:t>
+      </w:r>
+      <w:r>
+        <w:rPr>
+          <w:rFonts w:ascii="Arial" w:eastAsia="Calibri" w:hAnsi="Arial" w:cs="Arial"/>
+          <w:sz w:val="24"/>
+          <w:szCs w:val="24"/>
+        </w:rPr>
+        <w:t xml:space="preserve"> such as incorrect pricing inaccurate stock counts</w:t>
       </w:r>
       <w:r>
         <w:rPr>
@@ -2282,7 +2466,15 @@
           <w:sz w:val="24"/>
           <w:szCs w:val="24"/>
         </w:rPr>
-        <w:t>ifying its entities, attributes</w:t>
+        <w:t>ifying its entities</w:t>
+      </w:r>
+      <w:r>
+        <w:rPr>
+          <w:rFonts w:ascii="Arial" w:eastAsia="Calibri" w:hAnsi="Arial" w:cs="Arial"/>
+          <w:sz w:val="24"/>
+          <w:szCs w:val="24"/>
+        </w:rPr>
+        <w:t xml:space="preserve"> attributes</w:t>
       </w:r>
       <w:r>
         <w:rPr>
@@ -2298,7 +2490,15 @@
           <w:sz w:val="24"/>
           <w:szCs w:val="24"/>
         </w:rPr>
-        <w:t>onsistency, minimize redundancy</w:t>
+        <w:t>onsistency</w:t>
+      </w:r>
+      <w:r>
+        <w:rPr>
+          <w:rFonts w:ascii="Arial" w:eastAsia="Calibri" w:hAnsi="Arial" w:cs="Arial"/>
+          <w:sz w:val="24"/>
+          <w:szCs w:val="24"/>
+        </w:rPr>
+        <w:t xml:space="preserve"> minimize redundancy</w:t>
       </w:r>
       <w:r>
         <w:rPr>
@@ -4869,15 +5069,15 @@
           <w:sz w:val="24"/>
           <w:szCs w:val="24"/>
         </w:rPr>
-        <w:t>Shopping Cart &amp; Checkout</w:t>
-      </w:r>
-      <w:r>
-        <w:rPr>
-          <w:rFonts w:ascii="Arial" w:eastAsia="Calibri" w:hAnsi="Arial" w:cs="Arial"/>
-          <w:sz w:val="24"/>
-          <w:szCs w:val="24"/>
-        </w:rPr>
-        <w:t xml:space="preserve"> – customers can add items to cart and proceed to checkout.</w:t>
+        <w:t xml:space="preserve">Shopping Cart </w:t>
+      </w:r>
+      <w:r>
+        <w:rPr>
+          <w:rFonts w:ascii="Arial" w:eastAsia="Calibri" w:hAnsi="Arial" w:cs="Arial"/>
+          <w:sz w:val="24"/>
+          <w:szCs w:val="24"/>
+        </w:rPr>
+        <w:t>– customers can add items to cart.</w:t>
       </w:r>
     </w:p>
     <w:p>
@@ -4973,7 +5173,15 @@
           <w:sz w:val="24"/>
           <w:szCs w:val="24"/>
         </w:rPr>
-        <w:t xml:space="preserve"> – admin can view daily, weekly, and monthly sales reports.</w:t>
+        <w:t xml:space="preserve"> – admin can view daily, weekly</w:t>
+      </w:r>
+      <w:r>
+        <w:rPr>
+          <w:rFonts w:ascii="Arial" w:eastAsia="Calibri" w:hAnsi="Arial" w:cs="Arial"/>
+          <w:sz w:val="24"/>
+          <w:szCs w:val="24"/>
+        </w:rPr>
+        <w:t xml:space="preserve"> and monthly sales reports.</w:t>
       </w:r>
     </w:p>
     <w:p>
@@ -5037,7 +5245,23 @@
           <w:sz w:val="24"/>
           <w:szCs w:val="24"/>
         </w:rPr>
-        <w:t xml:space="preserve"> – accessible via desktop, tablet, and mobile.</w:t>
+        <w:t xml:space="preserve"> –</w:t>
+      </w:r>
+      <w:r>
+        <w:rPr>
+          <w:rFonts w:ascii="Arial" w:eastAsia="Calibri" w:hAnsi="Arial" w:cs="Arial"/>
+          <w:sz w:val="24"/>
+          <w:szCs w:val="24"/>
+        </w:rPr>
+        <w:t xml:space="preserve"> accessible via desktop, tablet</w:t>
+      </w:r>
+      <w:r>
+        <w:rPr>
+          <w:rFonts w:ascii="Arial" w:eastAsia="Calibri" w:hAnsi="Arial" w:cs="Arial"/>
+          <w:sz w:val="24"/>
+          <w:szCs w:val="24"/>
+        </w:rPr>
+        <w:t xml:space="preserve"> and mobile.</w:t>
       </w:r>
     </w:p>
     <w:p>
@@ -5226,7 +5450,23 @@
           <w:sz w:val="24"/>
           <w:szCs w:val="24"/>
         </w:rPr>
-        <w:t xml:space="preserve"> where customers can browse, search, and purchase products online.</w:t>
+        <w:t xml:space="preserve"> whe</w:t>
+      </w:r>
+      <w:r>
+        <w:rPr>
+          <w:rFonts w:ascii="Arial" w:eastAsia="Calibri" w:hAnsi="Arial" w:cs="Arial"/>
+          <w:sz w:val="24"/>
+          <w:szCs w:val="24"/>
+        </w:rPr>
+        <w:t>re customers can browse, search</w:t>
+      </w:r>
+      <w:r>
+        <w:rPr>
+          <w:rFonts w:ascii="Arial" w:eastAsia="Calibri" w:hAnsi="Arial" w:cs="Arial"/>
+          <w:sz w:val="24"/>
+          <w:szCs w:val="24"/>
+        </w:rPr>
+        <w:t xml:space="preserve"> and purchase products online.</w:t>
       </w:r>
     </w:p>
     <w:p>
@@ -5306,7 +5546,23 @@
           <w:sz w:val="24"/>
           <w:szCs w:val="24"/>
         </w:rPr>
-        <w:t xml:space="preserve"> for managing products, suppliers, and sales reports.</w:t>
+        <w:t xml:space="preserve"> f</w:t>
+      </w:r>
+      <w:r>
+        <w:rPr>
+          <w:rFonts w:ascii="Arial" w:eastAsia="Calibri" w:hAnsi="Arial" w:cs="Arial"/>
+          <w:sz w:val="24"/>
+          <w:szCs w:val="24"/>
+        </w:rPr>
+        <w:t>or managing products, suppliers</w:t>
+      </w:r>
+      <w:r>
+        <w:rPr>
+          <w:rFonts w:ascii="Arial" w:eastAsia="Calibri" w:hAnsi="Arial" w:cs="Arial"/>
+          <w:sz w:val="24"/>
+          <w:szCs w:val="24"/>
+        </w:rPr>
+        <w:t xml:space="preserve"> and sales reports.</w:t>
       </w:r>
     </w:p>
     <w:p>
@@ -5418,6 +5674,18 @@
           <w:szCs w:val="24"/>
         </w:rPr>
       </w:pPr>
+    </w:p>
+    <w:p>
+      <w:pPr>
+        <w:pStyle w:val="ListParagraph"/>
+        <w:jc w:val="both"/>
+        <w:rPr>
+          <w:rFonts w:ascii="Arial" w:hAnsi="Arial" w:cs="Arial"/>
+          <w:color w:val="000000" w:themeColor="text1"/>
+          <w:sz w:val="24"/>
+          <w:szCs w:val="24"/>
+        </w:rPr>
+      </w:pPr>
       <w:bookmarkStart w:id="12" w:name="_GoBack"/>
       <w:bookmarkEnd w:id="12"/>
     </w:p>
@@ -5548,7 +5816,17 @@
           <w:sz w:val="24"/>
           <w:szCs w:val="24"/>
         </w:rPr>
-        <w:t>register, log in, and shop online</w:t>
+        <w:t>register, log in</w:t>
+      </w:r>
+      <w:r>
+        <w:rPr>
+          <w:rFonts w:ascii="Arial" w:eastAsia="Calibri" w:hAnsi="Arial" w:cs="Arial"/>
+          <w:b/>
+          <w:bCs/>
+          <w:sz w:val="24"/>
+          <w:szCs w:val="24"/>
+        </w:rPr>
+        <w:t xml:space="preserve"> and shop online</w:t>
       </w:r>
       <w:r>
         <w:rPr>
@@ -5588,7 +5866,17 @@
           <w:sz w:val="24"/>
           <w:szCs w:val="24"/>
         </w:rPr>
-        <w:t>search, filter, and order products</w:t>
+        <w:t>search, filter</w:t>
+      </w:r>
+      <w:r>
+        <w:rPr>
+          <w:rFonts w:ascii="Arial" w:eastAsia="Calibri" w:hAnsi="Arial" w:cs="Arial"/>
+          <w:b/>
+          <w:bCs/>
+          <w:sz w:val="24"/>
+          <w:szCs w:val="24"/>
+        </w:rPr>
+        <w:t xml:space="preserve"> and order products</w:t>
       </w:r>
       <w:r>
         <w:rPr>
@@ -5628,7 +5916,27 @@
           <w:sz w:val="24"/>
           <w:szCs w:val="24"/>
         </w:rPr>
-        <w:t>manage products, inventory, suppliers, and orders</w:t>
+        <w:t>manage</w:t>
+      </w:r>
+      <w:r>
+        <w:rPr>
+          <w:rFonts w:ascii="Arial" w:eastAsia="Calibri" w:hAnsi="Arial" w:cs="Arial"/>
+          <w:b/>
+          <w:bCs/>
+          <w:sz w:val="24"/>
+          <w:szCs w:val="24"/>
+        </w:rPr>
+        <w:t xml:space="preserve"> products, inventory, suppliers</w:t>
+      </w:r>
+      <w:r>
+        <w:rPr>
+          <w:rFonts w:ascii="Arial" w:eastAsia="Calibri" w:hAnsi="Arial" w:cs="Arial"/>
+          <w:b/>
+          <w:bCs/>
+          <w:sz w:val="24"/>
+          <w:szCs w:val="24"/>
+        </w:rPr>
+        <w:t xml:space="preserve"> and orders</w:t>
       </w:r>
       <w:r>
         <w:rPr>
@@ -5722,7 +6030,7 @@
           <w:sz w:val="24"/>
           <w:szCs w:val="24"/>
         </w:rPr>
-        <w:t>; order delivery depends on third-party couriers.</w:t>
+        <w:t xml:space="preserve"> order delivery depends on third-party couriers.</w:t>
       </w:r>
     </w:p>
     <w:p>
@@ -5762,7 +6070,15 @@
           <w:sz w:val="24"/>
           <w:szCs w:val="24"/>
         </w:rPr>
-        <w:t xml:space="preserve"> (e.g., AI-based product suggestions).</w:t>
+        <w:t xml:space="preserve"> (e.g.</w:t>
+      </w:r>
+      <w:r>
+        <w:rPr>
+          <w:rFonts w:ascii="Arial" w:eastAsia="Calibri" w:hAnsi="Arial" w:cs="Arial"/>
+          <w:sz w:val="24"/>
+          <w:szCs w:val="24"/>
+        </w:rPr>
+        <w:t xml:space="preserve"> AI-based product suggestions).</w:t>
       </w:r>
     </w:p>
     <w:p>
@@ -5802,7 +6118,7 @@
           <w:sz w:val="24"/>
           <w:szCs w:val="24"/>
         </w:rPr>
-        <w:t>, not other retail goods.</w:t>
+        <w:t xml:space="preserve"> not other retail goods.</w:t>
       </w:r>
     </w:p>
     <w:p>
@@ -6131,7 +6447,7 @@
           <w:rPr>
             <w:noProof/>
           </w:rPr>
-          <w:t>2</w:t>
+          <w:t>8</w:t>
         </w:r>
         <w:r>
           <w:rPr>
@@ -12189,6 +12505,7 @@
   <w:style w:type="character" w:default="1" w:styleId="DefaultParagraphFont">
     <w:name w:val="Default Paragraph Font"/>
     <w:uiPriority w:val="1"/>
+    <w:semiHidden/>
     <w:unhideWhenUsed/>
   </w:style>
   <w:style w:type="table" w:default="1" w:styleId="TableNormal">
@@ -12845,6 +13162,7 @@
   <w:style w:type="character" w:default="1" w:styleId="DefaultParagraphFont">
     <w:name w:val="Default Paragraph Font"/>
     <w:uiPriority w:val="1"/>
+    <w:semiHidden/>
     <w:unhideWhenUsed/>
   </w:style>
   <w:style w:type="table" w:default="1" w:styleId="TableNormal">
@@ -13564,7 +13882,7 @@
   <a:extraClrSchemeLst/>
   <a:extLst>
     <a:ext uri="{05A4C25C-085E-4340-85A3-A5531E510DB2}">
-      <thm15:themeFamily xmlns="" xmlns:thm15="http://schemas.microsoft.com/office/thememl/2012/main" name="Office Theme" id="{62F939B6-93AF-4DB8-9C6B-D6C7DFDC589F}" vid="{4A3C46E8-61CC-4603-A589-7422A47A8E4A}"/>
+      <thm15:themeFamily xmlns:thm15="http://schemas.microsoft.com/office/thememl/2012/main" xmlns="" name="Office Theme" id="{62F939B6-93AF-4DB8-9C6B-D6C7DFDC589F}" vid="{4A3C46E8-61CC-4603-A589-7422A47A8E4A}"/>
     </a:ext>
   </a:extLst>
 </a:theme>
@@ -13575,7 +13893,7 @@
 </file>
 
 <file path=customXml/itemProps1.xml><?xml version="1.0" encoding="utf-8"?>
-<ds:datastoreItem xmlns:ds="http://schemas.openxmlformats.org/officeDocument/2006/customXml" ds:itemID="{1AA198FA-D422-42BA-9592-22EE6B75749E}">
+<ds:datastoreItem xmlns:ds="http://schemas.openxmlformats.org/officeDocument/2006/customXml" ds:itemID="{6EF5BD89-8E5D-4559-BA81-C819D1C5285A}">
   <ds:schemaRefs>
     <ds:schemaRef ds:uri="http://schemas.openxmlformats.org/officeDocument/2006/bibliography"/>
   </ds:schemaRefs>

</xml_diff>